<commit_message>
re-organize lesson plans and exercises
</commit_message>
<xml_diff>
--- a/lesson_plans/Lesson_Plans_Python/6.2-Linear_Regression_lesson_plan_Python.docx
+++ b/lesson_plans/Lesson_Plans_Python/6.2-Linear_Regression_lesson_plan_Python.docx
@@ -568,7 +568,27 @@
             </w:r>
             <w:proofErr w:type="gramEnd"/>
             <w:r>
-              <w:t>)` to fit a linear model to the `Boston` data set.</w:t>
+              <w:t xml:space="preserve">)` to </w:t>
+            </w:r>
+            <w:r>
+              <w:t>specify the model</w:t>
+            </w:r>
+            <w:r>
+              <w:t xml:space="preserve"> and </w:t>
+            </w:r>
+            <w:r>
+              <w:t>`</w:t>
+            </w:r>
+            <w:proofErr w:type="spellStart"/>
+            <w:r>
+              <w:t>model.fit</w:t>
+            </w:r>
+            <w:proofErr w:type="spellEnd"/>
+            <w:r>
+              <w:t xml:space="preserve">()` to fit </w:t>
+            </w:r>
+            <w:r>
+              <w:t>a linear model to the `Boston` data set.</w:t>
             </w:r>
           </w:p>
           <w:p>
@@ -588,7 +608,13 @@
               <w:spacing w:line="240" w:lineRule="auto"/>
             </w:pPr>
             <w:r>
-              <w:t>Interpret `</w:t>
+              <w:t>Interpret</w:t>
+            </w:r>
+            <w:r>
+              <w:t xml:space="preserve"> results using </w:t>
+            </w:r>
+            <w:r>
+              <w:t>`</w:t>
             </w:r>
             <w:proofErr w:type="gramStart"/>
             <w:r>
@@ -596,7 +622,7 @@
             </w:r>
             <w:proofErr w:type="gramEnd"/>
             <w:r>
-              <w:t>)` results</w:t>
+              <w:t>)`</w:t>
             </w:r>
           </w:p>
           <w:p>
@@ -1107,7 +1133,11 @@
               <w:spacing w:line="240" w:lineRule="auto"/>
             </w:pPr>
             <w:r>
-              <w:t xml:space="preserve">Go through the “Qualitative Predictors” section in the </w:t>
+              <w:t xml:space="preserve">Go through the “Qualitative </w:t>
+            </w:r>
+            <w:r>
+              <w:lastRenderedPageBreak/>
+              <w:t xml:space="preserve">Predictors” section in the </w:t>
             </w:r>
             <w:r>
               <w:t xml:space="preserve">Jupiter Notebook </w:t>
@@ -1145,6 +1175,7 @@
               <w:spacing w:line="240" w:lineRule="auto"/>
             </w:pPr>
             <w:r>
+              <w:lastRenderedPageBreak/>
               <w:t xml:space="preserve">Use </w:t>
             </w:r>
             <w:r>
@@ -1171,6 +1202,7 @@
               <w:spacing w:line="240" w:lineRule="auto"/>
             </w:pPr>
             <w:r>
+              <w:lastRenderedPageBreak/>
               <w:t>Interpret the coefficient estimates</w:t>
             </w:r>
           </w:p>
@@ -1194,6 +1226,7 @@
               <w:spacing w:line="240" w:lineRule="auto"/>
             </w:pPr>
             <w:r>
+              <w:lastRenderedPageBreak/>
               <w:t>10 mins</w:t>
             </w:r>
           </w:p>
@@ -1215,11 +1248,7 @@
               <w:spacing w:line="240" w:lineRule="auto"/>
             </w:pPr>
             <w:r>
-              <w:t xml:space="preserve">Go through the linear model </w:t>
-            </w:r>
-            <w:r>
-              <w:lastRenderedPageBreak/>
-              <w:t>extensions section of the slide deck.</w:t>
+              <w:t>Go through the linear model extensions section of the slide deck.</w:t>
             </w:r>
           </w:p>
         </w:tc>
@@ -1244,12 +1273,7 @@
               <w:spacing w:line="240" w:lineRule="auto"/>
             </w:pPr>
             <w:r>
-              <w:lastRenderedPageBreak/>
-              <w:t xml:space="preserve">Removing the additive </w:t>
-            </w:r>
-            <w:r>
-              <w:lastRenderedPageBreak/>
-              <w:t>assumption</w:t>
+              <w:t>Removing the additive assumption</w:t>
             </w:r>
           </w:p>
           <w:p>
@@ -1298,7 +1322,6 @@
               <w:spacing w:line="240" w:lineRule="auto"/>
             </w:pPr>
             <w:r>
-              <w:lastRenderedPageBreak/>
               <w:t>5 mins</w:t>
             </w:r>
           </w:p>
@@ -1357,20 +1380,29 @@
               <w:t>`</w:t>
             </w:r>
             <w:proofErr w:type="spellStart"/>
-            <w:proofErr w:type="gramStart"/>
             <w:r>
               <w:t>ModelSpec</w:t>
             </w:r>
             <w:proofErr w:type="spellEnd"/>
             <w:r>
-              <w:t>(</w:t>
-            </w:r>
-            <w:proofErr w:type="gramEnd"/>
-            <w:r>
-              <w:t>)`</w:t>
-            </w:r>
-            <w:r>
-              <w:t xml:space="preserve"> with an interaction term</w:t>
+              <w:t>()`</w:t>
+            </w:r>
+            <w:r>
+              <w:t xml:space="preserve"> </w:t>
+            </w:r>
+            <w:r>
+              <w:t>and ‘</w:t>
+            </w:r>
+            <w:proofErr w:type="spellStart"/>
+            <w:r>
+              <w:t>model.fit</w:t>
+            </w:r>
+            <w:proofErr w:type="spellEnd"/>
+            <w:r>
+              <w:t xml:space="preserve">()` </w:t>
+            </w:r>
+            <w:r>
+              <w:t>with an interaction term</w:t>
             </w:r>
           </w:p>
         </w:tc>

</xml_diff>